<commit_message>
Update Dokumen Tugas 1
</commit_message>
<xml_diff>
--- a/Dokumen/TUGAS 1 DAA.docx
+++ b/Dokumen/TUGAS 1 DAA.docx
@@ -2154,15 +2154,21 @@
         <w:t>Commit</w:t>
       </w:r>
       <w:r>
-        <w:t xml:space="preserve"> dan</w:t>
-      </w:r>
-      <w:r>
-        <w:t xml:space="preserve"> </w:t>
+        <w:t xml:space="preserve">, </w:t>
       </w:r>
       <w:r>
         <w:rPr>
           <w:i/>
         </w:rPr>
+        <w:t>synchronize</w:t>
+      </w:r>
+      <w:r>
+        <w:t xml:space="preserve">, dan </w:t>
+      </w:r>
+      <w:r>
+        <w:rPr>
+          <w:i/>
+        </w:rPr>
         <w:t>pull request</w:t>
       </w:r>
       <w:r>
@@ -2174,12 +2180,59 @@
       <w:r>
         <w:t>.</w:t>
       </w:r>
+    </w:p>
+    <w:p>
       <w:bookmarkStart w:id="0" w:name="_GoBack"/>
+      <w:r>
+        <w:rPr>
+          <w:i/>
+        </w:rPr>
+        <w:t>Deadline</w:t>
+      </w:r>
       <w:bookmarkEnd w:id="0"/>
-    </w:p>
-    <w:p>
-      <w:r>
-        <w:t>Deadline: Sebelum pertemuan / tatap muka berikutnya</w:t>
+      <w:r>
+        <w:t>: Sebelum pertemuan / tatap muka berikutnya</w:t>
+      </w:r>
+    </w:p>
+    <w:p>
+      <w:r>
+        <w:t xml:space="preserve">Catatan: Anda bebas memperbaharui file pengumpulan tugas Anda dan melakukan </w:t>
+      </w:r>
+      <w:r>
+        <w:rPr>
+          <w:i/>
+        </w:rPr>
+        <w:t>commit</w:t>
+      </w:r>
+      <w:r>
+        <w:t xml:space="preserve">, </w:t>
+      </w:r>
+      <w:r>
+        <w:rPr>
+          <w:i/>
+        </w:rPr>
+        <w:t>synchronize</w:t>
+      </w:r>
+      <w:r>
+        <w:t xml:space="preserve">, dan </w:t>
+      </w:r>
+      <w:r>
+        <w:rPr>
+          <w:i/>
+        </w:rPr>
+        <w:t>pull request</w:t>
+      </w:r>
+      <w:r>
+        <w:t xml:space="preserve"> ulang sebelum </w:t>
+      </w:r>
+      <w:r>
+        <w:rPr>
+          <w:i/>
+        </w:rPr>
+        <w:t>deadline</w:t>
+      </w:r>
+      <w:r>
+        <w:t>.</w:t>
       </w:r>
     </w:p>
     <w:sectPr>
@@ -3273,7 +3326,7 @@
 </file>
 
 <file path=customXml/itemProps1.xml><?xml version="1.0" encoding="utf-8"?>
-<ds:datastoreItem xmlns:ds="http://schemas.openxmlformats.org/officeDocument/2006/customXml" ds:itemID="{EB0DB3C1-597D-4880-8440-598CE82E8951}">
+<ds:datastoreItem xmlns:ds="http://schemas.openxmlformats.org/officeDocument/2006/customXml" ds:itemID="{EAF5466E-4444-4F73-916B-A62FE6A9318A}">
   <ds:schemaRefs>
     <ds:schemaRef ds:uri="http://schemas.openxmlformats.org/officeDocument/2006/bibliography"/>
   </ds:schemaRefs>

</xml_diff>